<commit_message>
quick sort and test in
</commit_message>
<xml_diff>
--- a/W10-Report.docx
+++ b/W10-Report.docx
@@ -430,7 +430,22 @@
           <w:u w:val="single"/>
         </w:rPr>
       </w:pPr>
+      <w:r>
+        <w:rPr>
+          <w:b/>
+          <w:bCs/>
+          <w:u w:val="single"/>
+        </w:rPr>
+        <w:t>https://link.springer.com/chapter/10.1007/BFb0038186</w:t>
+      </w:r>
     </w:p>
+    <w:p>
+      <w:r>
+        <w:t xml:space="preserve">There are a variety of ways in which one could define how sorted a list is. </w:t>
+      </w:r>
+    </w:p>
+    <w:p/>
+    <w:p/>
     <w:p>
       <w:r>
         <w:t>Pathological cases</w:t>
@@ -647,7 +662,7 @@
           </mc:Choice>
           <mc:Fallback>
             <w:pict>
-              <v:group w14:anchorId="7D14EEA9" id="Group 3" o:spid="_x0000_s1026" style="width:521.85pt;height:2.8pt;mso-position-horizontal-relative:char;mso-position-vertical-relative:line" coordsize="66781,365" o:gfxdata="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">
+              <v:group w14:anchorId="054E0C36" id="Group 3" o:spid="_x0000_s1026" style="width:521.85pt;height:2.8pt;mso-position-horizontal-relative:char;mso-position-vertical-relative:line" coordsize="66781,365" o:gfxdata="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">
                 <v:shape id="Shape 8938" o:spid="_x0000_s1027" style="position:absolute;width:66781;height:365;visibility:visible;mso-wrap-style:square;v-text-anchor:top" coordsize="6678168,36576" o:gfxdata="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" path="m,l6678168,r,36576l,36576,,e" fillcolor="#2a2a2a" stroked="f" strokeweight="0">
                   <v:stroke miterlimit="83231f" joinstyle="miter"/>
                   <v:path arrowok="t" textboxrect="0,0,6678168,36576"/>
@@ -756,7 +771,7 @@
           </mc:Choice>
           <mc:Fallback>
             <w:pict>
-              <v:group w14:anchorId="793395D7" id="Group 5" o:spid="_x0000_s1026" style="width:521.85pt;height:2.8pt;mso-position-horizontal-relative:char;mso-position-vertical-relative:line" coordsize="66781,365" o:gfxdata="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">
+              <v:group w14:anchorId="39D1E5D3" id="Group 5" o:spid="_x0000_s1026" style="width:521.85pt;height:2.8pt;mso-position-horizontal-relative:char;mso-position-vertical-relative:line" coordsize="66781,365" o:gfxdata="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">
                 <v:shape id="Shape 8938" o:spid="_x0000_s1027" style="position:absolute;width:66781;height:365;visibility:visible;mso-wrap-style:square;v-text-anchor:top" coordsize="6678168,36576" o:gfxdata="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" path="m,l6678168,r,36576l,36576,,e" fillcolor="#2a2a2a" stroked="f" strokeweight="0">
                   <v:stroke miterlimit="83231f" joinstyle="miter"/>
                   <v:path arrowok="t" textboxrect="0,0,6678168,36576"/>

</xml_diff>

<commit_message>
first pathological case in
</commit_message>
<xml_diff>
--- a/W10-Report.docx
+++ b/W10-Report.docx
@@ -443,8 +443,26 @@
       <w:r>
         <w:t xml:space="preserve">There are a variety of ways in which one could define how sorted a list is. </w:t>
       </w:r>
+      <w:r>
+        <w:t xml:space="preserve">The general consensus is that </w:t>
+      </w:r>
+      <w:proofErr w:type="spellStart"/>
+      <w:r>
+        <w:t>Vladmir</w:t>
+      </w:r>
+      <w:proofErr w:type="spellEnd"/>
+      <w:r>
+        <w:t xml:space="preserve"> </w:t>
+      </w:r>
+      <w:proofErr w:type="spellStart"/>
+      <w:r>
+        <w:t>Estivill</w:t>
+      </w:r>
+      <w:proofErr w:type="spellEnd"/>
+      <w:r>
+        <w:t xml:space="preserve">-Castro and Derick Wood give the best axiomatic definitions of measures of disorder. </w:t>
+      </w:r>
     </w:p>
-    <w:p/>
     <w:p/>
     <w:p>
       <w:r>
@@ -572,6 +590,11 @@
       </w:r>
     </w:p>
     <w:p/>
+    <w:p>
+      <w:r>
+        <w:t xml:space="preserve">I decided to have different test class which capture the time it takes to run the tests. This was primarily for clean and modular code. It also allowed me to easily run the analysis by running the class or by using IntelliJ’s test runner. The result, which was stored in a CSV, was then put into a pandas data frame for analysis. </w:t>
+      </w:r>
+    </w:p>
     <w:p/>
     <w:p>
       <w:r>

</xml_diff>